<commit_message>
Add design review for the week after lab 10
</commit_message>
<xml_diff>
--- a/good_design/design_concepts/design_review.docx
+++ b/good_design/design_concepts/design_review.docx
@@ -48,6 +48,21 @@
           <w:lang w:val="en-US"/>
         </w:rPr>
         <w:t xml:space="preserve"> Currently I’ve found no problem related to coupling in the current code.</w:t>
+      </w:r>
+    </w:p>
+    <w:p>
+      <w:pPr>
+        <w:rPr>
+          <w:rFonts w:cstheme="minorHAnsi"/>
+          <w:lang w:val="en-US"/>
+        </w:rPr>
+      </w:pPr>
+      <w:r>
+        <w:rPr>
+          <w:rFonts w:cstheme="minorHAnsi"/>
+          <w:lang w:val="en-US"/>
+        </w:rPr>
+        <w:t>Update 24/12/21: Currently I’ve found no cohesion problems. All the classes are functional related. The report has evaluation for the SOLID added.</w:t>
       </w:r>
     </w:p>
     <w:p>
@@ -1516,6 +1531,7 @@
           <w:color w:val="auto"/>
           <w:lang w:val="en-US"/>
         </w:rPr>
+        <w:lastRenderedPageBreak/>
         <w:t>Logical</w:t>
       </w:r>
     </w:p>
@@ -1711,7 +1727,6 @@
           <w:color w:val="auto"/>
           <w:lang w:val="en-US"/>
         </w:rPr>
-        <w:lastRenderedPageBreak/>
         <w:t>Temporal</w:t>
       </w:r>
     </w:p>
@@ -2866,6 +2881,119 @@
           <w:lang w:val="en-US"/>
         </w:rPr>
       </w:pPr>
+    </w:p>
+    <w:p>
+      <w:pPr>
+        <w:rPr>
+          <w:rFonts w:cstheme="minorHAnsi"/>
+          <w:lang w:val="en-US"/>
+        </w:rPr>
+      </w:pPr>
+      <w:r>
+        <w:rPr>
+          <w:rFonts w:cstheme="minorHAnsi"/>
+          <w:lang w:val="en-US"/>
+        </w:rPr>
+        <w:t>Evaluation:</w:t>
+      </w:r>
+    </w:p>
+    <w:p>
+      <w:pPr>
+        <w:rPr>
+          <w:rFonts w:cstheme="minorHAnsi"/>
+          <w:lang w:val="en-US"/>
+        </w:rPr>
+      </w:pPr>
+      <w:r>
+        <w:rPr>
+          <w:rFonts w:cstheme="minorHAnsi"/>
+          <w:lang w:val="en-US"/>
+        </w:rPr>
+        <w:t>Currently, all the functions are divided into classes with proper responsibility according to each of which.</w:t>
+      </w:r>
+    </w:p>
+    <w:p>
+      <w:pPr>
+        <w:rPr>
+          <w:rFonts w:cstheme="minorHAnsi"/>
+          <w:lang w:val="en-US"/>
+        </w:rPr>
+      </w:pPr>
+      <w:r>
+        <w:rPr>
+          <w:rFonts w:cstheme="minorHAnsi"/>
+          <w:lang w:val="en-US"/>
+        </w:rPr>
+        <w:t>The design follows SOLID rules well</w:t>
+      </w:r>
+    </w:p>
+    <w:p>
+      <w:pPr>
+        <w:rPr>
+          <w:rFonts w:cstheme="minorHAnsi"/>
+          <w:lang w:val="en-US"/>
+        </w:rPr>
+      </w:pPr>
+      <w:r>
+        <w:rPr>
+          <w:rFonts w:cstheme="minorHAnsi"/>
+          <w:lang w:val="en-US"/>
+        </w:rPr>
+        <w:t>- S: Each class is in charge of one responsibility (Controller resolves logics, Handlers resolves users’ interactions; there are also helpers responsible for each kind of JSON and database data)</w:t>
+      </w:r>
+    </w:p>
+    <w:p>
+      <w:pPr>
+        <w:rPr>
+          <w:rFonts w:cstheme="minorHAnsi"/>
+          <w:lang w:val="en-US"/>
+        </w:rPr>
+      </w:pPr>
+      <w:r>
+        <w:rPr>
+          <w:rFonts w:cstheme="minorHAnsi"/>
+          <w:lang w:val="en-US"/>
+        </w:rPr>
+        <w:t>- O: All the new class inherit one base class, prevent modification in class when the project extends</w:t>
+      </w:r>
+    </w:p>
+    <w:p>
+      <w:pPr>
+        <w:rPr>
+          <w:rFonts w:cstheme="minorHAnsi"/>
+          <w:lang w:val="en-US"/>
+        </w:rPr>
+      </w:pPr>
+      <w:r>
+        <w:rPr>
+          <w:rFonts w:cstheme="minorHAnsi"/>
+          <w:lang w:val="en-US"/>
+        </w:rPr>
+        <w:t xml:space="preserve">- </w:t>
+      </w:r>
+      <w:r>
+        <w:rPr>
+          <w:rFonts w:cstheme="minorHAnsi"/>
+          <w:lang w:val="en-US"/>
+        </w:rPr>
+        <w:t>L: Objects of child class can replace its parent class. No class has external or unwanted attribute/behavior that violates the normal actions of that line of class.</w:t>
+      </w:r>
+    </w:p>
+    <w:p>
+      <w:pPr>
+        <w:rPr>
+          <w:rFonts w:cstheme="minorHAnsi"/>
+          <w:lang w:val="en-US"/>
+        </w:rPr>
+      </w:pPr>
+      <w:r>
+        <w:rPr>
+          <w:rFonts w:cstheme="minorHAnsi"/>
+          <w:lang w:val="en-US"/>
+        </w:rPr>
+        <w:lastRenderedPageBreak/>
+        <w:t>- D: Some objects are injected to the class to the place of Interface for further use instead of depending on the whole class. In this case, subsystems communicate via interfaces, not by classes.</w:t>
+      </w:r>
     </w:p>
     <w:sectPr>
       <w:pgSz w:w="12240" w:h="15840"/>

</xml_diff>

<commit_message>
Adjust overall class diagram, database, add design pattern notes
</commit_message>
<xml_diff>
--- a/good_design/design_concepts/design_review.docx
+++ b/good_design/design_concepts/design_review.docx
@@ -775,12 +775,53 @@
                 <w:lang w:val="en-US"/>
               </w:rPr>
             </w:pPr>
-            <w:r>
-              <w:rPr>
-                <w:rFonts w:cstheme="minorHAnsi"/>
-                <w:lang w:val="en-US"/>
-              </w:rPr>
-              <w:t xml:space="preserve">CartScreenHandler, PlaceNormalOrderController, PlaceRushOrderController, </w:t>
+            <w:proofErr w:type="spellStart"/>
+            <w:r>
+              <w:rPr>
+                <w:rFonts w:cstheme="minorHAnsi"/>
+                <w:lang w:val="en-US"/>
+              </w:rPr>
+              <w:t>CartScreenHandler</w:t>
+            </w:r>
+            <w:proofErr w:type="spellEnd"/>
+            <w:r>
+              <w:rPr>
+                <w:rFonts w:cstheme="minorHAnsi"/>
+                <w:lang w:val="en-US"/>
+              </w:rPr>
+              <w:t xml:space="preserve">, </w:t>
+            </w:r>
+            <w:proofErr w:type="spellStart"/>
+            <w:r>
+              <w:rPr>
+                <w:rFonts w:cstheme="minorHAnsi"/>
+                <w:lang w:val="en-US"/>
+              </w:rPr>
+              <w:t>PlaceNormalOrderController</w:t>
+            </w:r>
+            <w:proofErr w:type="spellEnd"/>
+            <w:r>
+              <w:rPr>
+                <w:rFonts w:cstheme="minorHAnsi"/>
+                <w:lang w:val="en-US"/>
+              </w:rPr>
+              <w:t xml:space="preserve">, </w:t>
+            </w:r>
+            <w:proofErr w:type="spellStart"/>
+            <w:r>
+              <w:rPr>
+                <w:rFonts w:cstheme="minorHAnsi"/>
+                <w:lang w:val="en-US"/>
+              </w:rPr>
+              <w:t>PlaceRushOrderController</w:t>
+            </w:r>
+            <w:proofErr w:type="spellEnd"/>
+            <w:r>
+              <w:rPr>
+                <w:rFonts w:cstheme="minorHAnsi"/>
+                <w:lang w:val="en-US"/>
+              </w:rPr>
+              <w:t xml:space="preserve">, </w:t>
             </w:r>
           </w:p>
         </w:tc>
@@ -801,7 +842,23 @@
                 <w:rFonts w:cstheme="minorHAnsi"/>
                 <w:lang w:val="en-US"/>
               </w:rPr>
-              <w:t>Currently I’m using abstract class with some (complicated) nested include, which is not a good design. A better idea is to use a boundary class which implements an interface in order to freely call necessary functions without caring about the structure (this is the original idea of me but I’m struggling building it)</w:t>
+              <w:t xml:space="preserve">Currently I’m using abstract class with some (complicated) nested include, which is not a good design. A better idea is to use a boundary class which implements an interface </w:t>
+            </w:r>
+            <w:proofErr w:type="gramStart"/>
+            <w:r>
+              <w:rPr>
+                <w:rFonts w:cstheme="minorHAnsi"/>
+                <w:lang w:val="en-US"/>
+              </w:rPr>
+              <w:t>in order to</w:t>
+            </w:r>
+            <w:proofErr w:type="gramEnd"/>
+            <w:r>
+              <w:rPr>
+                <w:rFonts w:cstheme="minorHAnsi"/>
+                <w:lang w:val="en-US"/>
+              </w:rPr>
+              <w:t xml:space="preserve"> freely call necessary functions without caring about the structure (this is the original idea of me but I’m struggling building it)</w:t>
             </w:r>
           </w:p>
         </w:tc>
@@ -858,13 +915,47 @@
                 <w:lang w:val="en-US"/>
               </w:rPr>
             </w:pPr>
-            <w:r>
-              <w:rPr>
-                <w:rFonts w:cstheme="minorHAnsi"/>
-                <w:lang w:val="en-US"/>
-              </w:rPr>
-              <w:t>PlaceNormalOrderController, PlaceRushOrderController, PaymentMethodScreenHandler</w:t>
-            </w:r>
+            <w:proofErr w:type="spellStart"/>
+            <w:r>
+              <w:rPr>
+                <w:rFonts w:cstheme="minorHAnsi"/>
+                <w:lang w:val="en-US"/>
+              </w:rPr>
+              <w:t>PlaceNormalOrderController</w:t>
+            </w:r>
+            <w:proofErr w:type="spellEnd"/>
+            <w:r>
+              <w:rPr>
+                <w:rFonts w:cstheme="minorHAnsi"/>
+                <w:lang w:val="en-US"/>
+              </w:rPr>
+              <w:t xml:space="preserve">, </w:t>
+            </w:r>
+            <w:proofErr w:type="spellStart"/>
+            <w:r>
+              <w:rPr>
+                <w:rFonts w:cstheme="minorHAnsi"/>
+                <w:lang w:val="en-US"/>
+              </w:rPr>
+              <w:t>PlaceRushOrderController</w:t>
+            </w:r>
+            <w:proofErr w:type="spellEnd"/>
+            <w:r>
+              <w:rPr>
+                <w:rFonts w:cstheme="minorHAnsi"/>
+                <w:lang w:val="en-US"/>
+              </w:rPr>
+              <w:t xml:space="preserve">, </w:t>
+            </w:r>
+            <w:proofErr w:type="spellStart"/>
+            <w:r>
+              <w:rPr>
+                <w:rFonts w:cstheme="minorHAnsi"/>
+                <w:lang w:val="en-US"/>
+              </w:rPr>
+              <w:t>PaymentMethodScreenHandler</w:t>
+            </w:r>
+            <w:proofErr w:type="spellEnd"/>
           </w:p>
         </w:tc>
         <w:tc>
@@ -2295,13 +2386,47 @@
                 <w:lang w:val="en-US"/>
               </w:rPr>
             </w:pPr>
-            <w:r>
-              <w:rPr>
-                <w:rFonts w:cstheme="minorHAnsi"/>
-                <w:lang w:val="en-US"/>
-              </w:rPr>
-              <w:t>PlaceOrderController, PlaceNormalOrderController, PlaceRushOrderController</w:t>
-            </w:r>
+            <w:proofErr w:type="spellStart"/>
+            <w:r>
+              <w:rPr>
+                <w:rFonts w:cstheme="minorHAnsi"/>
+                <w:lang w:val="en-US"/>
+              </w:rPr>
+              <w:t>PlaceOrderController</w:t>
+            </w:r>
+            <w:proofErr w:type="spellEnd"/>
+            <w:r>
+              <w:rPr>
+                <w:rFonts w:cstheme="minorHAnsi"/>
+                <w:lang w:val="en-US"/>
+              </w:rPr>
+              <w:t xml:space="preserve">, </w:t>
+            </w:r>
+            <w:proofErr w:type="spellStart"/>
+            <w:r>
+              <w:rPr>
+                <w:rFonts w:cstheme="minorHAnsi"/>
+                <w:lang w:val="en-US"/>
+              </w:rPr>
+              <w:t>PlaceNormalOrderController</w:t>
+            </w:r>
+            <w:proofErr w:type="spellEnd"/>
+            <w:r>
+              <w:rPr>
+                <w:rFonts w:cstheme="minorHAnsi"/>
+                <w:lang w:val="en-US"/>
+              </w:rPr>
+              <w:t xml:space="preserve">, </w:t>
+            </w:r>
+            <w:proofErr w:type="spellStart"/>
+            <w:r>
+              <w:rPr>
+                <w:rFonts w:cstheme="minorHAnsi"/>
+                <w:lang w:val="en-US"/>
+              </w:rPr>
+              <w:t>PlaceRushOrderController</w:t>
+            </w:r>
+            <w:proofErr w:type="spellEnd"/>
           </w:p>
         </w:tc>
         <w:tc>
@@ -3165,7 +3290,23 @@
           <w:rFonts w:cstheme="minorHAnsi"/>
           <w:lang w:val="en-US"/>
         </w:rPr>
-        <w:t>- S: Each class is in charge of one responsibility (Controller resolves logics, Handlers resolves users’ interactions; there are also helpers responsible for database data)</w:t>
+        <w:t xml:space="preserve">- S: Each class </w:t>
+      </w:r>
+      <w:proofErr w:type="gramStart"/>
+      <w:r>
+        <w:rPr>
+          <w:rFonts w:cstheme="minorHAnsi"/>
+          <w:lang w:val="en-US"/>
+        </w:rPr>
+        <w:t>is in charge of</w:t>
+      </w:r>
+      <w:proofErr w:type="gramEnd"/>
+      <w:r>
+        <w:rPr>
+          <w:rFonts w:cstheme="minorHAnsi"/>
+          <w:lang w:val="en-US"/>
+        </w:rPr>
+        <w:t xml:space="preserve"> one responsibility (Controller resolves logics, Handlers resolves users’ interactions; there are also helpers responsible for database data)</w:t>
       </w:r>
     </w:p>
     <w:p>
@@ -3212,7 +3353,23 @@
           <w:lang w:val="en-US"/>
         </w:rPr>
         <w:tab/>
-        <w:t>+ Some entities are analyzed to make a concrete base abstract class (e.g. place order controllers, medias); further types of entities can extends this abstract class so as not to break down the original type</w:t>
+        <w:t>+ Some entities are analyzed to make a concrete base abstract class (</w:t>
+      </w:r>
+      <w:proofErr w:type="gramStart"/>
+      <w:r>
+        <w:rPr>
+          <w:rFonts w:cstheme="minorHAnsi"/>
+          <w:lang w:val="en-US"/>
+        </w:rPr>
+        <w:t>e.g.</w:t>
+      </w:r>
+      <w:proofErr w:type="gramEnd"/>
+      <w:r>
+        <w:rPr>
+          <w:rFonts w:cstheme="minorHAnsi"/>
+          <w:lang w:val="en-US"/>
+        </w:rPr>
+        <w:t xml:space="preserve"> place order controllers, medias); further types of entities can extends this abstract class so as not to break down the original type</w:t>
       </w:r>
     </w:p>
     <w:p>
@@ -3241,7 +3398,23 @@
           <w:rFonts w:cstheme="minorHAnsi"/>
           <w:lang w:val="en-US"/>
         </w:rPr>
-        <w:t>Interfaces are introduced to resolve the problems of some classes have some same behaviors but different attributes and other behaviors (E.g Track, CD and DVD class implements Playable, but Track is not CD or DVD, so it does not extend Disc)</w:t>
+        <w:t>Interfaces are introduced to resolve the problems of some classes have some same behaviors but different attributes and other behaviors (</w:t>
+      </w:r>
+      <w:proofErr w:type="spellStart"/>
+      <w:r>
+        <w:rPr>
+          <w:rFonts w:cstheme="minorHAnsi"/>
+          <w:lang w:val="en-US"/>
+        </w:rPr>
+        <w:t>E.g</w:t>
+      </w:r>
+      <w:proofErr w:type="spellEnd"/>
+      <w:r>
+        <w:rPr>
+          <w:rFonts w:cstheme="minorHAnsi"/>
+          <w:lang w:val="en-US"/>
+        </w:rPr>
+        <w:t xml:space="preserve"> Track, CD and DVD class implements Playable, but Track is not CD or DVD, so it does not extend Disc)</w:t>
       </w:r>
     </w:p>
     <w:p>
@@ -3278,8 +3451,25 @@
           <w:rFonts w:cstheme="minorHAnsi"/>
           <w:lang w:val="en-US"/>
         </w:rPr>
-        <w:t xml:space="preserve">Subsystems communicates via interfaces (E.g </w:t>
-      </w:r>
+        <w:t>Subsystems communicates via interfaces (</w:t>
+      </w:r>
+      <w:proofErr w:type="spellStart"/>
+      <w:r>
+        <w:rPr>
+          <w:rFonts w:cstheme="minorHAnsi"/>
+          <w:lang w:val="en-US"/>
+        </w:rPr>
+        <w:t>E.g</w:t>
+      </w:r>
+      <w:proofErr w:type="spellEnd"/>
+      <w:r>
+        <w:rPr>
+          <w:rFonts w:cstheme="minorHAnsi"/>
+          <w:lang w:val="en-US"/>
+        </w:rPr>
+        <w:t xml:space="preserve"> </w:t>
+      </w:r>
+      <w:proofErr w:type="spellStart"/>
       <w:r>
         <w:rPr>
           <w:rFonts w:cstheme="minorHAnsi"/>
@@ -3287,6 +3477,7 @@
         </w:rPr>
         <w:t>PlaceOrderController</w:t>
       </w:r>
+      <w:proofErr w:type="spellEnd"/>
       <w:r>
         <w:rPr>
           <w:rFonts w:cstheme="minorHAnsi"/>
@@ -3299,7 +3490,48 @@
           <w:rFonts w:cstheme="minorHAnsi"/>
           <w:lang w:val="en-US"/>
         </w:rPr>
-        <w:t xml:space="preserve"> via InterbankSubsystemInterface in function placeOrder()</w:t>
+        <w:t xml:space="preserve"> via </w:t>
+      </w:r>
+      <w:proofErr w:type="spellStart"/>
+      <w:r>
+        <w:rPr>
+          <w:rFonts w:cstheme="minorHAnsi"/>
+          <w:lang w:val="en-US"/>
+        </w:rPr>
+        <w:t>InterbankSubsystemInterface</w:t>
+      </w:r>
+      <w:proofErr w:type="spellEnd"/>
+      <w:r>
+        <w:rPr>
+          <w:rFonts w:cstheme="minorHAnsi"/>
+          <w:lang w:val="en-US"/>
+        </w:rPr>
+        <w:t xml:space="preserve"> in function </w:t>
+      </w:r>
+      <w:proofErr w:type="spellStart"/>
+      <w:proofErr w:type="gramStart"/>
+      <w:r>
+        <w:rPr>
+          <w:rFonts w:cstheme="minorHAnsi"/>
+          <w:lang w:val="en-US"/>
+        </w:rPr>
+        <w:t>placeOrder</w:t>
+      </w:r>
+      <w:proofErr w:type="spellEnd"/>
+      <w:r>
+        <w:rPr>
+          <w:rFonts w:cstheme="minorHAnsi"/>
+          <w:lang w:val="en-US"/>
+        </w:rPr>
+        <w:t>(</w:t>
+      </w:r>
+      <w:proofErr w:type="gramEnd"/>
+      <w:r>
+        <w:rPr>
+          <w:rFonts w:cstheme="minorHAnsi"/>
+          <w:lang w:val="en-US"/>
+        </w:rPr>
+        <w:t>)</w:t>
       </w:r>
       <w:r>
         <w:rPr>
@@ -3334,6 +3566,125 @@
           <w:u w:val="single"/>
           <w:lang w:val="en-US"/>
         </w:rPr>
+        <w:t>Design Patterns</w:t>
+      </w:r>
+    </w:p>
+    <w:p>
+      <w:pPr>
+        <w:rPr>
+          <w:rFonts w:cstheme="minorHAnsi"/>
+          <w:lang w:val="en-US"/>
+        </w:rPr>
+      </w:pPr>
+      <w:r>
+        <w:rPr>
+          <w:rFonts w:cstheme="minorHAnsi"/>
+          <w:lang w:val="en-US"/>
+        </w:rPr>
+        <w:t xml:space="preserve">This project use Singleton, </w:t>
+      </w:r>
+      <w:proofErr w:type="gramStart"/>
+      <w:r>
+        <w:rPr>
+          <w:rFonts w:cstheme="minorHAnsi"/>
+          <w:lang w:val="en-US"/>
+        </w:rPr>
+        <w:t>Façade</w:t>
+      </w:r>
+      <w:proofErr w:type="gramEnd"/>
+      <w:r>
+        <w:rPr>
+          <w:rFonts w:cstheme="minorHAnsi"/>
+          <w:lang w:val="en-US"/>
+        </w:rPr>
+        <w:t xml:space="preserve"> and Strategy patterns.</w:t>
+      </w:r>
+    </w:p>
+    <w:p>
+      <w:pPr>
+        <w:pStyle w:val="ListParagraph"/>
+        <w:numPr>
+          <w:ilvl w:val="0"/>
+          <w:numId w:val="2"/>
+        </w:numPr>
+        <w:rPr>
+          <w:rFonts w:cstheme="minorHAnsi"/>
+          <w:lang w:val="en-US"/>
+        </w:rPr>
+      </w:pPr>
+      <w:r>
+        <w:rPr>
+          <w:rFonts w:cstheme="minorHAnsi"/>
+          <w:lang w:val="en-US"/>
+        </w:rPr>
+        <w:t>Singleton for some modules that only need one instance at runtime</w:t>
+      </w:r>
+    </w:p>
+    <w:p>
+      <w:pPr>
+        <w:pStyle w:val="ListParagraph"/>
+        <w:numPr>
+          <w:ilvl w:val="0"/>
+          <w:numId w:val="2"/>
+        </w:numPr>
+        <w:rPr>
+          <w:rFonts w:cstheme="minorHAnsi"/>
+          <w:lang w:val="en-US"/>
+        </w:rPr>
+      </w:pPr>
+      <w:r>
+        <w:rPr>
+          <w:rFonts w:cstheme="minorHAnsi"/>
+          <w:lang w:val="en-US"/>
+        </w:rPr>
+        <w:t>Façade for communicating between different interfaces</w:t>
+      </w:r>
+    </w:p>
+    <w:p>
+      <w:pPr>
+        <w:pStyle w:val="ListParagraph"/>
+        <w:numPr>
+          <w:ilvl w:val="0"/>
+          <w:numId w:val="2"/>
+        </w:numPr>
+        <w:rPr>
+          <w:rFonts w:cstheme="minorHAnsi"/>
+          <w:lang w:val="en-US"/>
+        </w:rPr>
+      </w:pPr>
+      <w:r>
+        <w:rPr>
+          <w:rFonts w:cstheme="minorHAnsi"/>
+          <w:lang w:val="en-US"/>
+        </w:rPr>
+        <w:t>Strategy pattern for building calculators for different types of orders</w:t>
+      </w:r>
+    </w:p>
+    <w:p>
+      <w:pPr>
+        <w:pStyle w:val="Heading2"/>
+        <w:rPr>
+          <w:rFonts w:asciiTheme="minorHAnsi" w:hAnsiTheme="minorHAnsi" w:cstheme="minorHAnsi"/>
+          <w:b/>
+          <w:bCs/>
+          <w:color w:val="auto"/>
+          <w:sz w:val="32"/>
+          <w:szCs w:val="32"/>
+          <w:u w:val="single"/>
+          <w:lang w:val="en-US"/>
+        </w:rPr>
+      </w:pPr>
+      <w:r>
+        <w:rPr>
+          <w:rFonts w:asciiTheme="minorHAnsi" w:hAnsiTheme="minorHAnsi" w:cstheme="minorHAnsi"/>
+          <w:b/>
+          <w:bCs/>
+          <w:color w:val="auto"/>
+          <w:sz w:val="32"/>
+          <w:szCs w:val="32"/>
+          <w:u w:val="single"/>
+          <w:lang w:val="en-US"/>
+        </w:rPr>
         <w:t>Evaluation</w:t>
       </w:r>
     </w:p>
@@ -3349,21 +3700,54 @@
           <w:rFonts w:cstheme="minorHAnsi"/>
           <w:lang w:val="en-US"/>
         </w:rPr>
-        <w:t>Overall, most of the classes in the design are loose coupled and high cohesion related. All the functions are divided into classed with proper responsidbility according to each of which. However, the design for PlaceOrder classes need to be reconsidered to avoid circular dependency.</w:t>
-      </w:r>
-    </w:p>
-    <w:p>
-      <w:pPr>
-        <w:rPr>
-          <w:rFonts w:cstheme="minorHAnsi"/>
-          <w:lang w:val="en-US"/>
-        </w:rPr>
-      </w:pPr>
-      <w:r>
-        <w:rPr>
-          <w:rFonts w:cstheme="minorHAnsi"/>
-          <w:lang w:val="en-US"/>
-        </w:rPr>
+        <w:t xml:space="preserve">Overall, most of the classes in the design are loose coupled and high cohesion related. All the functions are divided into classed with proper </w:t>
+      </w:r>
+      <w:proofErr w:type="spellStart"/>
+      <w:r>
+        <w:rPr>
+          <w:rFonts w:cstheme="minorHAnsi"/>
+          <w:lang w:val="en-US"/>
+        </w:rPr>
+        <w:t>responsidbility</w:t>
+      </w:r>
+      <w:proofErr w:type="spellEnd"/>
+      <w:r>
+        <w:rPr>
+          <w:rFonts w:cstheme="minorHAnsi"/>
+          <w:lang w:val="en-US"/>
+        </w:rPr>
+        <w:t xml:space="preserve"> according to each of which. However, the design for </w:t>
+      </w:r>
+      <w:proofErr w:type="spellStart"/>
+      <w:r>
+        <w:rPr>
+          <w:rFonts w:cstheme="minorHAnsi"/>
+          <w:lang w:val="en-US"/>
+        </w:rPr>
+        <w:t>PlaceOrder</w:t>
+      </w:r>
+      <w:proofErr w:type="spellEnd"/>
+      <w:r>
+        <w:rPr>
+          <w:rFonts w:cstheme="minorHAnsi"/>
+          <w:lang w:val="en-US"/>
+        </w:rPr>
+        <w:t xml:space="preserve"> classes need to be reconsidered to avoid circular dependency.</w:t>
+      </w:r>
+    </w:p>
+    <w:p>
+      <w:pPr>
+        <w:rPr>
+          <w:rFonts w:cstheme="minorHAnsi"/>
+          <w:lang w:val="en-US"/>
+        </w:rPr>
+      </w:pPr>
+      <w:r>
+        <w:rPr>
+          <w:rFonts w:cstheme="minorHAnsi"/>
+          <w:lang w:val="en-US"/>
+        </w:rPr>
+        <w:lastRenderedPageBreak/>
         <w:t>The design of the application can be extended more by further divide the user interfaces associate with the controllers according to different user flows for placing order. Another subsystem for place order can be used to avoid deep access to the place order logic from other subsystems.</w:t>
       </w:r>
     </w:p>
@@ -3419,6 +3803,118 @@
 <file path=word/numbering.xml><?xml version="1.0" encoding="utf-8"?>
 <w:numbering xmlns:wpc="http://schemas.microsoft.com/office/word/2010/wordprocessingCanvas" xmlns:cx="http://schemas.microsoft.com/office/drawing/2014/chartex" xmlns:cx1="http://schemas.microsoft.com/office/drawing/2015/9/8/chartex" xmlns:cx2="http://schemas.microsoft.com/office/drawing/2015/10/21/chartex" xmlns:cx3="http://schemas.microsoft.com/office/drawing/2016/5/9/chartex" xmlns:cx4="http://schemas.microsoft.com/office/drawing/2016/5/10/chartex" xmlns:cx5="http://schemas.microsoft.com/office/drawing/2016/5/11/chartex" xmlns:cx6="http://schemas.microsoft.com/office/drawing/2016/5/12/chartex" xmlns:cx7="http://schemas.microsoft.com/office/drawing/2016/5/13/chartex" xmlns:cx8="http://schemas.microsoft.com/office/drawing/2016/5/14/chartex" xmlns:mc="http://schemas.openxmlformats.org/markup-compatibility/2006" xmlns:aink="http://schemas.microsoft.com/office/drawing/2016/ink" xmlns:am3d="http://schemas.microsoft.com/office/drawing/2017/model3d" xmlns:o="urn:schemas-microsoft-com:office:office" xmlns:r="http://schemas.openxmlformats.org/officeDocument/2006/relationships" xmlns:m="http://schemas.openxmlformats.org/officeDocument/2006/math" xmlns:v="urn:schemas-microsoft-com:vml" xmlns:wp14="http://schemas.microsoft.com/office/word/2010/wordprocessingDrawing" xmlns:wp="http://schemas.openxmlformats.org/drawingml/2006/wordprocessingDrawing" xmlns:w10="urn:schemas-microsoft-com:office:word" xmlns:w="http://schemas.openxmlformats.org/wordprocessingml/2006/main" xmlns:w14="http://schemas.microsoft.com/office/word/2010/wordml" xmlns:w15="http://schemas.microsoft.com/office/word/2012/wordml" xmlns:w16cex="http://schemas.microsoft.com/office/word/2018/wordml/cex" xmlns:w16cid="http://schemas.microsoft.com/office/word/2016/wordml/cid" xmlns:w16="http://schemas.microsoft.com/office/word/2018/wordml" xmlns:w16sdtdh="http://schemas.microsoft.com/office/word/2020/wordml/sdtdatahash" xmlns:w16se="http://schemas.microsoft.com/office/word/2015/wordml/symex" xmlns:wpg="http://schemas.microsoft.com/office/word/2010/wordprocessingGroup" xmlns:wpi="http://schemas.microsoft.com/office/word/2010/wordprocessingInk" xmlns:wne="http://schemas.microsoft.com/office/word/2006/wordml" xmlns:wps="http://schemas.microsoft.com/office/word/2010/wordprocessingShape" mc:Ignorable="w14 w15 w16se w16cid w16 w16cex w16sdtdh wp14">
   <w:abstractNum w:abstractNumId="0" w15:restartNumberingAfterBreak="0">
+    <w:nsid w:val="003466C3"/>
+    <w:multiLevelType w:val="hybridMultilevel"/>
+    <w:tmpl w:val="5EDEDF86"/>
+    <w:lvl w:ilvl="0" w:tplc="583418D8">
+      <w:numFmt w:val="bullet"/>
+      <w:lvlText w:val="-"/>
+      <w:lvlJc w:val="left"/>
+      <w:pPr>
+        <w:ind w:left="720" w:hanging="360"/>
+      </w:pPr>
+      <w:rPr>
+        <w:rFonts w:ascii="Arial" w:eastAsiaTheme="minorEastAsia" w:hAnsi="Arial" w:cs="Arial" w:hint="default"/>
+      </w:rPr>
+    </w:lvl>
+    <w:lvl w:ilvl="1" w:tplc="042A0003" w:tentative="1">
+      <w:start w:val="1"/>
+      <w:numFmt w:val="bullet"/>
+      <w:lvlText w:val="o"/>
+      <w:lvlJc w:val="left"/>
+      <w:pPr>
+        <w:ind w:left="1440" w:hanging="360"/>
+      </w:pPr>
+      <w:rPr>
+        <w:rFonts w:ascii="Courier New" w:hAnsi="Courier New" w:cs="Courier New" w:hint="default"/>
+      </w:rPr>
+    </w:lvl>
+    <w:lvl w:ilvl="2" w:tplc="042A0005" w:tentative="1">
+      <w:start w:val="1"/>
+      <w:numFmt w:val="bullet"/>
+      <w:lvlText w:val=""/>
+      <w:lvlJc w:val="left"/>
+      <w:pPr>
+        <w:ind w:left="2160" w:hanging="360"/>
+      </w:pPr>
+      <w:rPr>
+        <w:rFonts w:ascii="Wingdings" w:hAnsi="Wingdings" w:hint="default"/>
+      </w:rPr>
+    </w:lvl>
+    <w:lvl w:ilvl="3" w:tplc="042A0001" w:tentative="1">
+      <w:start w:val="1"/>
+      <w:numFmt w:val="bullet"/>
+      <w:lvlText w:val=""/>
+      <w:lvlJc w:val="left"/>
+      <w:pPr>
+        <w:ind w:left="2880" w:hanging="360"/>
+      </w:pPr>
+      <w:rPr>
+        <w:rFonts w:ascii="Symbol" w:hAnsi="Symbol" w:hint="default"/>
+      </w:rPr>
+    </w:lvl>
+    <w:lvl w:ilvl="4" w:tplc="042A0003" w:tentative="1">
+      <w:start w:val="1"/>
+      <w:numFmt w:val="bullet"/>
+      <w:lvlText w:val="o"/>
+      <w:lvlJc w:val="left"/>
+      <w:pPr>
+        <w:ind w:left="3600" w:hanging="360"/>
+      </w:pPr>
+      <w:rPr>
+        <w:rFonts w:ascii="Courier New" w:hAnsi="Courier New" w:cs="Courier New" w:hint="default"/>
+      </w:rPr>
+    </w:lvl>
+    <w:lvl w:ilvl="5" w:tplc="042A0005" w:tentative="1">
+      <w:start w:val="1"/>
+      <w:numFmt w:val="bullet"/>
+      <w:lvlText w:val=""/>
+      <w:lvlJc w:val="left"/>
+      <w:pPr>
+        <w:ind w:left="4320" w:hanging="360"/>
+      </w:pPr>
+      <w:rPr>
+        <w:rFonts w:ascii="Wingdings" w:hAnsi="Wingdings" w:hint="default"/>
+      </w:rPr>
+    </w:lvl>
+    <w:lvl w:ilvl="6" w:tplc="042A0001" w:tentative="1">
+      <w:start w:val="1"/>
+      <w:numFmt w:val="bullet"/>
+      <w:lvlText w:val=""/>
+      <w:lvlJc w:val="left"/>
+      <w:pPr>
+        <w:ind w:left="5040" w:hanging="360"/>
+      </w:pPr>
+      <w:rPr>
+        <w:rFonts w:ascii="Symbol" w:hAnsi="Symbol" w:hint="default"/>
+      </w:rPr>
+    </w:lvl>
+    <w:lvl w:ilvl="7" w:tplc="042A0003" w:tentative="1">
+      <w:start w:val="1"/>
+      <w:numFmt w:val="bullet"/>
+      <w:lvlText w:val="o"/>
+      <w:lvlJc w:val="left"/>
+      <w:pPr>
+        <w:ind w:left="5760" w:hanging="360"/>
+      </w:pPr>
+      <w:rPr>
+        <w:rFonts w:ascii="Courier New" w:hAnsi="Courier New" w:cs="Courier New" w:hint="default"/>
+      </w:rPr>
+    </w:lvl>
+    <w:lvl w:ilvl="8" w:tplc="042A0005" w:tentative="1">
+      <w:start w:val="1"/>
+      <w:numFmt w:val="bullet"/>
+      <w:lvlText w:val=""/>
+      <w:lvlJc w:val="left"/>
+      <w:pPr>
+        <w:ind w:left="6480" w:hanging="360"/>
+      </w:pPr>
+      <w:rPr>
+        <w:rFonts w:ascii="Wingdings" w:hAnsi="Wingdings" w:hint="default"/>
+      </w:rPr>
+    </w:lvl>
+  </w:abstractNum>
+  <w:abstractNum w:abstractNumId="1" w15:restartNumberingAfterBreak="0">
     <w:nsid w:val="2FE76FD2"/>
     <w:multiLevelType w:val="hybridMultilevel"/>
     <w:tmpl w:val="F12CBF70"/>
@@ -3508,6 +4004,9 @@
     </w:lvl>
   </w:abstractNum>
   <w:num w:numId="1">
+    <w:abstractNumId w:val="1"/>
+  </w:num>
+  <w:num w:numId="2">
     <w:abstractNumId w:val="0"/>
   </w:num>
 </w:numbering>

</xml_diff>